<commit_message>
Desenvolvimento teórico projeto de pesquisa
</commit_message>
<xml_diff>
--- a/Template Projeto de Pesquisa - TCC - MBA USP ESALQ.docx
+++ b/Template Projeto de Pesquisa - TCC - MBA USP ESALQ.docx
@@ -276,7 +276,7 @@
                 <w:sz w:val="22"/>
                 <w:szCs w:val="22"/>
               </w:rPr>
-              <w:t>Mês</w:t>
+              <w:t>05</w:t>
             </w:r>
             <w:r>
               <w:rPr>
@@ -615,34 +615,23 @@
     </w:p>
     <w:p>
       <w:pPr>
-        <w:spacing w:after="40"/>
-        <w:rPr>
-          <w:rFonts w:ascii="Arial" w:hAnsi="Arial" w:cs="Arial"/>
-          <w:bCs/>
-          <w:sz w:val="24"/>
-          <w:szCs w:val="24"/>
+        <w:spacing w:line="360" w:lineRule="auto"/>
+        <w:ind w:firstLine="709"/>
+        <w:jc w:val="both"/>
+        <w:rPr>
+          <w:rFonts w:ascii="Arial" w:hAnsi="Arial" w:cs="Arial"/>
+          <w:sz w:val="22"/>
+          <w:szCs w:val="22"/>
         </w:rPr>
       </w:pPr>
       <w:r>
         <w:rPr>
           <w:rFonts w:ascii="Arial" w:hAnsi="Arial" w:cs="Arial"/>
-          <w:bCs/>
-          <w:sz w:val="24"/>
-          <w:szCs w:val="24"/>
-        </w:rPr>
-        <w:t>Processamento e análise de linguagem natural utilizando a biblioteca NLTK</w:t>
-      </w:r>
-    </w:p>
-    <w:p>
-      <w:pPr>
-        <w:spacing w:after="40"/>
-        <w:rPr>
-          <w:rFonts w:ascii="Arial" w:hAnsi="Arial" w:cs="Arial"/>
-          <w:b/>
-          <w:sz w:val="22"/>
-          <w:szCs w:val="22"/>
-        </w:rPr>
-      </w:pPr>
+          <w:sz w:val="22"/>
+          <w:szCs w:val="22"/>
+        </w:rPr>
+        <w:t>Processamento de dados textuais: aplicação da biblioteca NLTK como ferramenta analítica.</w:t>
+      </w:r>
     </w:p>
     <w:p>
       <w:pPr>
@@ -853,691 +842,744 @@
     </w:p>
     <w:p>
       <w:pPr>
-        <w:spacing w:line="276" w:lineRule="auto"/>
-        <w:rPr>
-          <w:rFonts w:ascii="Arial" w:hAnsi="Arial" w:cs="Arial"/>
-          <w:sz w:val="24"/>
-          <w:szCs w:val="24"/>
+        <w:spacing w:line="360" w:lineRule="auto"/>
+        <w:ind w:firstLine="709"/>
+        <w:jc w:val="both"/>
+        <w:rPr>
+          <w:rFonts w:ascii="Arial" w:hAnsi="Arial" w:cs="Arial"/>
+          <w:sz w:val="22"/>
+          <w:szCs w:val="22"/>
         </w:rPr>
       </w:pPr>
       <w:r>
         <w:rPr>
           <w:rFonts w:ascii="Arial" w:hAnsi="Arial" w:cs="Arial"/>
-          <w:sz w:val="24"/>
-          <w:szCs w:val="24"/>
+          <w:sz w:val="22"/>
+          <w:szCs w:val="22"/>
         </w:rPr>
         <w:t xml:space="preserve">Com o advento </w:t>
       </w:r>
       <w:r>
         <w:rPr>
           <w:rFonts w:ascii="Arial" w:hAnsi="Arial" w:cs="Arial"/>
-          <w:sz w:val="24"/>
-          <w:szCs w:val="24"/>
+          <w:sz w:val="22"/>
+          <w:szCs w:val="22"/>
         </w:rPr>
         <w:t xml:space="preserve">da tecnologia e o grande </w:t>
       </w:r>
       <w:r>
         <w:rPr>
           <w:rFonts w:ascii="Arial" w:hAnsi="Arial" w:cs="Arial"/>
-          <w:sz w:val="24"/>
-          <w:szCs w:val="24"/>
+          <w:sz w:val="22"/>
+          <w:szCs w:val="22"/>
         </w:rPr>
         <w:t>número</w:t>
       </w:r>
       <w:r>
         <w:rPr>
           <w:rFonts w:ascii="Arial" w:hAnsi="Arial" w:cs="Arial"/>
-          <w:sz w:val="24"/>
-          <w:szCs w:val="24"/>
+          <w:sz w:val="22"/>
+          <w:szCs w:val="22"/>
         </w:rPr>
         <w:t xml:space="preserve"> de pessoas conectadas a </w:t>
       </w:r>
       <w:r>
         <w:rPr>
           <w:rFonts w:ascii="Arial" w:hAnsi="Arial" w:cs="Arial"/>
-          <w:sz w:val="24"/>
-          <w:szCs w:val="24"/>
+          <w:sz w:val="22"/>
+          <w:szCs w:val="22"/>
         </w:rPr>
         <w:t>internet</w:t>
       </w:r>
       <w:r>
         <w:rPr>
           <w:rFonts w:ascii="Arial" w:hAnsi="Arial" w:cs="Arial"/>
-          <w:sz w:val="24"/>
-          <w:szCs w:val="24"/>
+          <w:sz w:val="22"/>
+          <w:szCs w:val="22"/>
         </w:rPr>
         <w:t xml:space="preserve">, é </w:t>
       </w:r>
       <w:r>
         <w:rPr>
           <w:rFonts w:ascii="Arial" w:hAnsi="Arial" w:cs="Arial"/>
-          <w:sz w:val="24"/>
-          <w:szCs w:val="24"/>
+          <w:sz w:val="22"/>
+          <w:szCs w:val="22"/>
         </w:rPr>
         <w:t>inegável</w:t>
       </w:r>
       <w:r>
         <w:rPr>
           <w:rFonts w:ascii="Arial" w:hAnsi="Arial" w:cs="Arial"/>
-          <w:sz w:val="24"/>
-          <w:szCs w:val="24"/>
+          <w:sz w:val="22"/>
+          <w:szCs w:val="22"/>
         </w:rPr>
         <w:t xml:space="preserve"> que </w:t>
       </w:r>
       <w:r>
         <w:rPr>
           <w:rFonts w:ascii="Arial" w:hAnsi="Arial" w:cs="Arial"/>
-          <w:sz w:val="24"/>
-          <w:szCs w:val="24"/>
+          <w:sz w:val="22"/>
+          <w:szCs w:val="22"/>
         </w:rPr>
         <w:t>a quantidade de informações trafegadas pelos principais meios de comunicação</w:t>
       </w:r>
       <w:r>
         <w:rPr>
           <w:rFonts w:ascii="Arial" w:hAnsi="Arial" w:cs="Arial"/>
-          <w:sz w:val="24"/>
-          <w:szCs w:val="24"/>
+          <w:sz w:val="22"/>
+          <w:szCs w:val="22"/>
         </w:rPr>
         <w:t>,</w:t>
       </w:r>
       <w:r>
         <w:rPr>
           <w:rFonts w:ascii="Arial" w:hAnsi="Arial" w:cs="Arial"/>
-          <w:sz w:val="24"/>
-          <w:szCs w:val="24"/>
+          <w:sz w:val="22"/>
+          <w:szCs w:val="22"/>
         </w:rPr>
         <w:t xml:space="preserve"> </w:t>
       </w:r>
       <w:r>
         <w:rPr>
           <w:rFonts w:ascii="Arial" w:hAnsi="Arial" w:cs="Arial"/>
-          <w:sz w:val="24"/>
-          <w:szCs w:val="24"/>
+          <w:sz w:val="22"/>
+          <w:szCs w:val="22"/>
         </w:rPr>
         <w:t>tem se tornado uma base de dados</w:t>
       </w:r>
       <w:r>
         <w:rPr>
           <w:rFonts w:ascii="Arial" w:hAnsi="Arial" w:cs="Arial"/>
-          <w:sz w:val="24"/>
-          <w:szCs w:val="24"/>
+          <w:sz w:val="22"/>
+          <w:szCs w:val="22"/>
         </w:rPr>
         <w:t xml:space="preserve"> não estruturados</w:t>
       </w:r>
       <w:r>
         <w:rPr>
           <w:rFonts w:ascii="Arial" w:hAnsi="Arial" w:cs="Arial"/>
-          <w:sz w:val="24"/>
-          <w:szCs w:val="24"/>
+          <w:sz w:val="22"/>
+          <w:szCs w:val="22"/>
         </w:rPr>
         <w:t xml:space="preserve"> mundial para </w:t>
       </w:r>
       <w:r>
         <w:rPr>
           <w:rFonts w:ascii="Arial" w:hAnsi="Arial" w:cs="Arial"/>
-          <w:sz w:val="24"/>
-          <w:szCs w:val="24"/>
+          <w:sz w:val="22"/>
+          <w:szCs w:val="22"/>
         </w:rPr>
         <w:t xml:space="preserve">empresas e </w:t>
       </w:r>
       <w:r>
         <w:rPr>
           <w:rFonts w:ascii="Arial" w:hAnsi="Arial" w:cs="Arial"/>
-          <w:sz w:val="24"/>
-          <w:szCs w:val="24"/>
+          <w:sz w:val="22"/>
+          <w:szCs w:val="22"/>
         </w:rPr>
         <w:t>profissionais</w:t>
       </w:r>
       <w:r>
         <w:rPr>
           <w:rFonts w:ascii="Arial" w:hAnsi="Arial" w:cs="Arial"/>
-          <w:sz w:val="24"/>
-          <w:szCs w:val="24"/>
+          <w:sz w:val="22"/>
+          <w:szCs w:val="22"/>
         </w:rPr>
         <w:t>, que possuem um</w:t>
       </w:r>
       <w:r>
         <w:rPr>
           <w:rFonts w:ascii="Arial" w:hAnsi="Arial" w:cs="Arial"/>
-          <w:sz w:val="24"/>
-          <w:szCs w:val="24"/>
+          <w:sz w:val="22"/>
+          <w:szCs w:val="22"/>
         </w:rPr>
         <w:t xml:space="preserve"> grande potencial </w:t>
       </w:r>
       <w:r>
         <w:rPr>
           <w:rFonts w:ascii="Arial" w:hAnsi="Arial" w:cs="Arial"/>
-          <w:sz w:val="24"/>
-          <w:szCs w:val="24"/>
+          <w:sz w:val="22"/>
+          <w:szCs w:val="22"/>
         </w:rPr>
         <w:t xml:space="preserve">técnico e </w:t>
       </w:r>
       <w:r>
         <w:rPr>
           <w:rFonts w:ascii="Arial" w:hAnsi="Arial" w:cs="Arial"/>
-          <w:sz w:val="24"/>
-          <w:szCs w:val="24"/>
+          <w:sz w:val="22"/>
+          <w:szCs w:val="22"/>
         </w:rPr>
         <w:t>analítico</w:t>
       </w:r>
       <w:r>
         <w:rPr>
           <w:rFonts w:ascii="Arial" w:hAnsi="Arial" w:cs="Arial"/>
-          <w:sz w:val="24"/>
-          <w:szCs w:val="24"/>
+          <w:sz w:val="22"/>
+          <w:szCs w:val="22"/>
         </w:rPr>
         <w:t xml:space="preserve">, coletarem informações </w:t>
       </w:r>
       <w:r>
         <w:rPr>
           <w:rFonts w:ascii="Arial" w:hAnsi="Arial" w:cs="Arial"/>
-          <w:sz w:val="24"/>
-          <w:szCs w:val="24"/>
+          <w:sz w:val="22"/>
+          <w:szCs w:val="22"/>
         </w:rPr>
         <w:t>relacionadas a</w:t>
       </w:r>
       <w:r>
         <w:rPr>
           <w:rFonts w:ascii="Arial" w:hAnsi="Arial" w:cs="Arial"/>
-          <w:sz w:val="24"/>
-          <w:szCs w:val="24"/>
+          <w:sz w:val="22"/>
+          <w:szCs w:val="22"/>
         </w:rPr>
         <w:t xml:space="preserve"> diversos seguimentos. </w:t>
       </w:r>
       <w:r>
         <w:rPr>
           <w:rFonts w:ascii="Arial" w:hAnsi="Arial" w:cs="Arial"/>
-          <w:sz w:val="24"/>
-          <w:szCs w:val="24"/>
+          <w:sz w:val="22"/>
+          <w:szCs w:val="22"/>
         </w:rPr>
         <w:t xml:space="preserve">No entanto, extrair informações robustas </w:t>
       </w:r>
       <w:r>
         <w:rPr>
           <w:rFonts w:ascii="Arial" w:hAnsi="Arial" w:cs="Arial"/>
-          <w:sz w:val="24"/>
-          <w:szCs w:val="24"/>
+          <w:sz w:val="22"/>
+          <w:szCs w:val="22"/>
         </w:rPr>
         <w:t xml:space="preserve">e conclusivas </w:t>
       </w:r>
       <w:r>
         <w:rPr>
           <w:rFonts w:ascii="Arial" w:hAnsi="Arial" w:cs="Arial"/>
-          <w:sz w:val="24"/>
-          <w:szCs w:val="24"/>
+          <w:sz w:val="22"/>
+          <w:szCs w:val="22"/>
         </w:rPr>
         <w:t>dessa base de dados mundial</w:t>
       </w:r>
       <w:r>
         <w:rPr>
           <w:rFonts w:ascii="Arial" w:hAnsi="Arial" w:cs="Arial"/>
-          <w:sz w:val="24"/>
-          <w:szCs w:val="24"/>
+          <w:sz w:val="22"/>
+          <w:szCs w:val="22"/>
         </w:rPr>
         <w:t xml:space="preserve"> tem se tornado uma tarefa complexa, e </w:t>
       </w:r>
       <w:r>
         <w:rPr>
           <w:rFonts w:ascii="Arial" w:hAnsi="Arial" w:cs="Arial"/>
-          <w:sz w:val="24"/>
-          <w:szCs w:val="24"/>
+          <w:sz w:val="22"/>
+          <w:szCs w:val="22"/>
         </w:rPr>
         <w:t>alguns aspectos devem ser levados em consideração</w:t>
       </w:r>
       <w:r>
         <w:rPr>
           <w:rFonts w:ascii="Arial" w:hAnsi="Arial" w:cs="Arial"/>
-          <w:sz w:val="24"/>
-          <w:szCs w:val="24"/>
+          <w:sz w:val="22"/>
+          <w:szCs w:val="22"/>
         </w:rPr>
         <w:t>.</w:t>
       </w:r>
     </w:p>
     <w:p>
       <w:pPr>
-        <w:spacing w:line="276" w:lineRule="auto"/>
-        <w:rPr>
-          <w:rFonts w:ascii="Arial" w:hAnsi="Arial" w:cs="Arial"/>
-          <w:sz w:val="24"/>
-          <w:szCs w:val="24"/>
+        <w:spacing w:line="360" w:lineRule="auto"/>
+        <w:ind w:firstLine="709"/>
+        <w:jc w:val="both"/>
+        <w:rPr>
+          <w:rFonts w:ascii="Arial" w:hAnsi="Arial" w:cs="Arial"/>
+          <w:sz w:val="22"/>
+          <w:szCs w:val="22"/>
         </w:rPr>
       </w:pPr>
+      <w:r>
+        <w:rPr>
+          <w:rFonts w:ascii="Arial" w:hAnsi="Arial" w:cs="Arial"/>
+          <w:sz w:val="22"/>
+          <w:szCs w:val="22"/>
+        </w:rPr>
+        <w:t xml:space="preserve">As dificuldades </w:t>
+      </w:r>
+      <w:r>
+        <w:rPr>
+          <w:rFonts w:ascii="Arial" w:hAnsi="Arial" w:cs="Arial"/>
+          <w:sz w:val="22"/>
+          <w:szCs w:val="22"/>
+        </w:rPr>
+        <w:t>a serem</w:t>
+      </w:r>
+      <w:r>
+        <w:rPr>
+          <w:rFonts w:ascii="Arial" w:hAnsi="Arial" w:cs="Arial"/>
+          <w:sz w:val="22"/>
+          <w:szCs w:val="22"/>
+        </w:rPr>
+        <w:t xml:space="preserve"> encontradas durante </w:t>
+      </w:r>
+      <w:r>
+        <w:rPr>
+          <w:rFonts w:ascii="Arial" w:hAnsi="Arial" w:cs="Arial"/>
+          <w:sz w:val="22"/>
+          <w:szCs w:val="22"/>
+        </w:rPr>
+        <w:t xml:space="preserve">a interpretação de dados textuais podem ser </w:t>
+      </w:r>
+      <w:r>
+        <w:rPr>
+          <w:rFonts w:ascii="Arial" w:hAnsi="Arial" w:cs="Arial"/>
+          <w:sz w:val="22"/>
+          <w:szCs w:val="22"/>
+        </w:rPr>
+        <w:t>diversas, e i</w:t>
+      </w:r>
+      <w:r>
+        <w:rPr>
+          <w:rFonts w:ascii="Arial" w:hAnsi="Arial" w:cs="Arial"/>
+          <w:sz w:val="22"/>
+          <w:szCs w:val="22"/>
+        </w:rPr>
+        <w:t xml:space="preserve">sso ocorre basicamente porque existem </w:t>
+      </w:r>
+      <w:r>
+        <w:rPr>
+          <w:rFonts w:ascii="Arial" w:hAnsi="Arial" w:cs="Arial"/>
+          <w:sz w:val="22"/>
+          <w:szCs w:val="22"/>
+        </w:rPr>
+        <w:t>várias</w:t>
+      </w:r>
+      <w:r>
+        <w:rPr>
+          <w:rFonts w:ascii="Arial" w:hAnsi="Arial" w:cs="Arial"/>
+          <w:sz w:val="22"/>
+          <w:szCs w:val="22"/>
+        </w:rPr>
+        <w:t xml:space="preserve"> características textuais</w:t>
+      </w:r>
+      <w:r>
+        <w:rPr>
+          <w:rFonts w:ascii="Arial" w:hAnsi="Arial" w:cs="Arial"/>
+          <w:sz w:val="22"/>
+          <w:szCs w:val="22"/>
+        </w:rPr>
+        <w:t xml:space="preserve"> que precisam ser compreendidas. Os </w:t>
+      </w:r>
+      <w:r>
+        <w:rPr>
+          <w:rFonts w:ascii="Arial" w:hAnsi="Arial" w:cs="Arial"/>
+          <w:sz w:val="22"/>
+          <w:szCs w:val="22"/>
+        </w:rPr>
+        <w:t>livros</w:t>
+      </w:r>
+      <w:r>
+        <w:rPr>
+          <w:rFonts w:ascii="Arial" w:hAnsi="Arial" w:cs="Arial"/>
+          <w:sz w:val="22"/>
+          <w:szCs w:val="22"/>
+        </w:rPr>
+        <w:t xml:space="preserve"> </w:t>
+      </w:r>
+      <w:r>
+        <w:rPr>
+          <w:rFonts w:ascii="Arial" w:hAnsi="Arial" w:cs="Arial"/>
+          <w:sz w:val="22"/>
+          <w:szCs w:val="22"/>
+        </w:rPr>
+        <w:t>são classificados por gênero</w:t>
+      </w:r>
+      <w:r>
+        <w:rPr>
+          <w:rFonts w:ascii="Arial" w:hAnsi="Arial" w:cs="Arial"/>
+          <w:sz w:val="22"/>
+          <w:szCs w:val="22"/>
+        </w:rPr>
+        <w:t>s</w:t>
+      </w:r>
+      <w:r>
+        <w:rPr>
+          <w:rFonts w:ascii="Arial" w:hAnsi="Arial" w:cs="Arial"/>
+          <w:sz w:val="22"/>
+          <w:szCs w:val="22"/>
+        </w:rPr>
+        <w:t xml:space="preserve"> literário</w:t>
+      </w:r>
+      <w:r>
+        <w:rPr>
+          <w:rFonts w:ascii="Arial" w:hAnsi="Arial" w:cs="Arial"/>
+          <w:sz w:val="22"/>
+          <w:szCs w:val="22"/>
+        </w:rPr>
+        <w:t>s</w:t>
+      </w:r>
+      <w:r>
+        <w:rPr>
+          <w:rFonts w:ascii="Arial" w:hAnsi="Arial" w:cs="Arial"/>
+          <w:sz w:val="22"/>
+          <w:szCs w:val="22"/>
+        </w:rPr>
+        <w:t xml:space="preserve">, </w:t>
+      </w:r>
+      <w:r>
+        <w:rPr>
+          <w:rFonts w:ascii="Arial" w:hAnsi="Arial" w:cs="Arial"/>
+          <w:sz w:val="22"/>
+          <w:szCs w:val="22"/>
+        </w:rPr>
+        <w:t>e a alteração no</w:t>
+      </w:r>
+      <w:r>
+        <w:rPr>
+          <w:rFonts w:ascii="Arial" w:hAnsi="Arial" w:cs="Arial"/>
+          <w:sz w:val="22"/>
+          <w:szCs w:val="22"/>
+        </w:rPr>
+        <w:t xml:space="preserve"> </w:t>
+      </w:r>
+      <w:r>
+        <w:rPr>
+          <w:rFonts w:ascii="Arial" w:hAnsi="Arial" w:cs="Arial"/>
+          <w:sz w:val="22"/>
+          <w:szCs w:val="22"/>
+        </w:rPr>
+        <w:t>estilo</w:t>
+      </w:r>
+      <w:r>
+        <w:rPr>
+          <w:rFonts w:ascii="Arial" w:hAnsi="Arial" w:cs="Arial"/>
+          <w:sz w:val="22"/>
+          <w:szCs w:val="22"/>
+        </w:rPr>
+        <w:t xml:space="preserve"> e </w:t>
+      </w:r>
+      <w:r>
+        <w:rPr>
+          <w:rFonts w:ascii="Arial" w:hAnsi="Arial" w:cs="Arial"/>
+          <w:sz w:val="22"/>
+          <w:szCs w:val="22"/>
+        </w:rPr>
+        <w:t xml:space="preserve">no </w:t>
+      </w:r>
+      <w:r>
+        <w:rPr>
+          <w:rFonts w:ascii="Arial" w:hAnsi="Arial" w:cs="Arial"/>
+          <w:sz w:val="22"/>
+          <w:szCs w:val="22"/>
+        </w:rPr>
+        <w:t>conceito de escrita</w:t>
+      </w:r>
+      <w:r>
+        <w:rPr>
+          <w:rFonts w:ascii="Arial" w:hAnsi="Arial" w:cs="Arial"/>
+          <w:sz w:val="22"/>
+          <w:szCs w:val="22"/>
+        </w:rPr>
+        <w:t xml:space="preserve"> é bastante comum quando se compara um livro de fantasia com um romance, por exemplo.</w:t>
+      </w:r>
+      <w:r>
+        <w:rPr>
+          <w:rFonts w:ascii="Arial" w:hAnsi="Arial" w:cs="Arial"/>
+          <w:sz w:val="22"/>
+          <w:szCs w:val="22"/>
+        </w:rPr>
+        <w:t xml:space="preserve"> </w:t>
+      </w:r>
+      <w:r>
+        <w:rPr>
+          <w:rFonts w:ascii="Arial" w:hAnsi="Arial" w:cs="Arial"/>
+          <w:sz w:val="22"/>
+          <w:szCs w:val="22"/>
+        </w:rPr>
+        <w:t xml:space="preserve">Alguns livros </w:t>
+      </w:r>
+      <w:r>
+        <w:rPr>
+          <w:rFonts w:ascii="Arial" w:hAnsi="Arial" w:cs="Arial"/>
+          <w:sz w:val="22"/>
+          <w:szCs w:val="22"/>
+        </w:rPr>
+        <w:t>pode</w:t>
+      </w:r>
+      <w:r>
+        <w:rPr>
+          <w:rFonts w:ascii="Arial" w:hAnsi="Arial" w:cs="Arial"/>
+          <w:sz w:val="22"/>
+          <w:szCs w:val="22"/>
+        </w:rPr>
+        <w:t>m</w:t>
+      </w:r>
+      <w:r>
+        <w:rPr>
+          <w:rFonts w:ascii="Arial" w:hAnsi="Arial" w:cs="Arial"/>
+          <w:sz w:val="22"/>
+          <w:szCs w:val="22"/>
+        </w:rPr>
+        <w:t xml:space="preserve"> conter até mesmo gírias especificas de cada país</w:t>
+      </w:r>
+      <w:r>
+        <w:rPr>
+          <w:rFonts w:ascii="Arial" w:hAnsi="Arial" w:cs="Arial"/>
+          <w:sz w:val="22"/>
+          <w:szCs w:val="22"/>
+        </w:rPr>
+        <w:t>.</w:t>
+      </w:r>
+      <w:r>
+        <w:rPr>
+          <w:rFonts w:ascii="Arial" w:hAnsi="Arial" w:cs="Arial"/>
+          <w:sz w:val="22"/>
+          <w:szCs w:val="22"/>
+        </w:rPr>
+        <w:t xml:space="preserve"> Já as </w:t>
+      </w:r>
+      <w:r>
+        <w:rPr>
+          <w:rFonts w:ascii="Arial" w:hAnsi="Arial" w:cs="Arial"/>
+          <w:sz w:val="22"/>
+          <w:szCs w:val="22"/>
+        </w:rPr>
+        <w:t xml:space="preserve">postagens </w:t>
+      </w:r>
+      <w:r>
+        <w:rPr>
+          <w:rFonts w:ascii="Arial" w:hAnsi="Arial" w:cs="Arial"/>
+          <w:sz w:val="22"/>
+          <w:szCs w:val="22"/>
+        </w:rPr>
+        <w:t xml:space="preserve">feitas </w:t>
+      </w:r>
+      <w:r>
+        <w:rPr>
+          <w:rFonts w:ascii="Arial" w:hAnsi="Arial" w:cs="Arial"/>
+          <w:sz w:val="22"/>
+          <w:szCs w:val="22"/>
+        </w:rPr>
+        <w:t>em redes sociais, normalmente, são escritas de maneira informal e com a utilização de abreviações</w:t>
+      </w:r>
+      <w:r>
+        <w:rPr>
+          <w:rFonts w:ascii="Arial" w:hAnsi="Arial" w:cs="Arial"/>
+          <w:sz w:val="22"/>
+          <w:szCs w:val="22"/>
+        </w:rPr>
+        <w:t xml:space="preserve">, caracteres especiais e </w:t>
+      </w:r>
+      <w:r>
+        <w:rPr>
+          <w:rFonts w:ascii="Arial" w:hAnsi="Arial" w:cs="Arial"/>
+          <w:sz w:val="22"/>
+          <w:szCs w:val="22"/>
+        </w:rPr>
+        <w:t>emoticons</w:t>
+      </w:r>
+      <w:r>
+        <w:rPr>
+          <w:rFonts w:ascii="Arial" w:hAnsi="Arial" w:cs="Arial"/>
+          <w:sz w:val="22"/>
+          <w:szCs w:val="22"/>
+        </w:rPr>
+        <w:t>.</w:t>
+      </w:r>
     </w:p>
     <w:p>
       <w:pPr>
-        <w:spacing w:line="276" w:lineRule="auto"/>
-        <w:rPr>
-          <w:rFonts w:ascii="Arial" w:hAnsi="Arial" w:cs="Arial"/>
-          <w:sz w:val="24"/>
-          <w:szCs w:val="24"/>
+        <w:spacing w:line="360" w:lineRule="auto"/>
+        <w:ind w:firstLine="709"/>
+        <w:jc w:val="both"/>
+        <w:rPr>
+          <w:rFonts w:ascii="Arial" w:hAnsi="Arial" w:cs="Arial"/>
+          <w:sz w:val="22"/>
+          <w:szCs w:val="22"/>
         </w:rPr>
       </w:pPr>
       <w:r>
         <w:rPr>
           <w:rFonts w:ascii="Arial" w:hAnsi="Arial" w:cs="Arial"/>
-          <w:sz w:val="24"/>
-          <w:szCs w:val="24"/>
-        </w:rPr>
-        <w:t xml:space="preserve">As dificuldades </w:t>
-      </w:r>
-      <w:r>
-        <w:rPr>
-          <w:rFonts w:ascii="Arial" w:hAnsi="Arial" w:cs="Arial"/>
-          <w:sz w:val="24"/>
-          <w:szCs w:val="24"/>
-        </w:rPr>
-        <w:t>a serem</w:t>
-      </w:r>
-      <w:r>
-        <w:rPr>
-          <w:rFonts w:ascii="Arial" w:hAnsi="Arial" w:cs="Arial"/>
-          <w:sz w:val="24"/>
-          <w:szCs w:val="24"/>
-        </w:rPr>
-        <w:t xml:space="preserve"> encontradas durante </w:t>
-      </w:r>
-      <w:r>
-        <w:rPr>
-          <w:rFonts w:ascii="Arial" w:hAnsi="Arial" w:cs="Arial"/>
-          <w:sz w:val="24"/>
-          <w:szCs w:val="24"/>
-        </w:rPr>
-        <w:t xml:space="preserve">a interpretação de dados textuais podem ser </w:t>
-      </w:r>
-      <w:r>
-        <w:rPr>
-          <w:rFonts w:ascii="Arial" w:hAnsi="Arial" w:cs="Arial"/>
-          <w:sz w:val="24"/>
-          <w:szCs w:val="24"/>
-        </w:rPr>
-        <w:t>diversas, e i</w:t>
-      </w:r>
-      <w:r>
-        <w:rPr>
-          <w:rFonts w:ascii="Arial" w:hAnsi="Arial" w:cs="Arial"/>
-          <w:sz w:val="24"/>
-          <w:szCs w:val="24"/>
-        </w:rPr>
-        <w:t xml:space="preserve">sso ocorre basicamente porque existem </w:t>
-      </w:r>
-      <w:r>
-        <w:rPr>
-          <w:rFonts w:ascii="Arial" w:hAnsi="Arial" w:cs="Arial"/>
-          <w:sz w:val="24"/>
-          <w:szCs w:val="24"/>
-        </w:rPr>
-        <w:t>várias</w:t>
-      </w:r>
-      <w:r>
-        <w:rPr>
-          <w:rFonts w:ascii="Arial" w:hAnsi="Arial" w:cs="Arial"/>
-          <w:sz w:val="24"/>
-          <w:szCs w:val="24"/>
-        </w:rPr>
-        <w:t xml:space="preserve"> características textuais</w:t>
-      </w:r>
-      <w:r>
-        <w:rPr>
-          <w:rFonts w:ascii="Arial" w:hAnsi="Arial" w:cs="Arial"/>
-          <w:sz w:val="24"/>
-          <w:szCs w:val="24"/>
-        </w:rPr>
-        <w:t xml:space="preserve"> que precisam ser compreendidas. Os </w:t>
-      </w:r>
-      <w:r>
-        <w:rPr>
-          <w:rFonts w:ascii="Arial" w:hAnsi="Arial" w:cs="Arial"/>
-          <w:sz w:val="24"/>
-          <w:szCs w:val="24"/>
-        </w:rPr>
-        <w:t>livros</w:t>
-      </w:r>
-      <w:r>
-        <w:rPr>
-          <w:rFonts w:ascii="Arial" w:hAnsi="Arial" w:cs="Arial"/>
-          <w:sz w:val="24"/>
-          <w:szCs w:val="24"/>
+          <w:sz w:val="22"/>
+          <w:szCs w:val="22"/>
+        </w:rPr>
+        <w:t>Em complement</w:t>
+      </w:r>
+      <w:r>
+        <w:rPr>
+          <w:rFonts w:ascii="Arial" w:hAnsi="Arial" w:cs="Arial"/>
+          <w:sz w:val="22"/>
+          <w:szCs w:val="22"/>
+        </w:rPr>
+        <w:t xml:space="preserve">o a dificuldade na compreensão de dados textuais, é possível se deparar com outro ponto que deve ser levado em consideração no desenvolvimento de processamentos e análises e textuais: o idioma. </w:t>
+      </w:r>
+      <w:r>
+        <w:rPr>
+          <w:rFonts w:ascii="Arial" w:hAnsi="Arial" w:cs="Arial"/>
+          <w:sz w:val="22"/>
+          <w:szCs w:val="22"/>
+        </w:rPr>
+        <w:t>Atualmente, existem mais de 6500 idiomas falados em todo o mundo e, dentre eles, os mais populares são inglês, chines (Mandarim), hindi, espanhol</w:t>
+      </w:r>
+      <w:r>
+        <w:rPr>
+          <w:rFonts w:ascii="Arial" w:hAnsi="Arial" w:cs="Arial"/>
+          <w:sz w:val="22"/>
+          <w:szCs w:val="22"/>
+        </w:rPr>
+        <w:t xml:space="preserve"> e </w:t>
+      </w:r>
+      <w:r>
+        <w:rPr>
+          <w:rFonts w:ascii="Arial" w:hAnsi="Arial" w:cs="Arial"/>
+          <w:sz w:val="22"/>
+          <w:szCs w:val="22"/>
+        </w:rPr>
+        <w:t>francês</w:t>
+      </w:r>
+      <w:r>
+        <w:rPr>
+          <w:rFonts w:ascii="Arial" w:hAnsi="Arial" w:cs="Arial"/>
+          <w:sz w:val="22"/>
+          <w:szCs w:val="22"/>
         </w:rPr>
         <w:t xml:space="preserve"> </w:t>
       </w:r>
-      <w:r>
-        <w:rPr>
-          <w:rFonts w:ascii="Arial" w:hAnsi="Arial" w:cs="Arial"/>
-          <w:sz w:val="24"/>
-          <w:szCs w:val="24"/>
-        </w:rPr>
-        <w:t>são classificados por gênero</w:t>
-      </w:r>
-      <w:r>
-        <w:rPr>
-          <w:rFonts w:ascii="Arial" w:hAnsi="Arial" w:cs="Arial"/>
-          <w:sz w:val="24"/>
-          <w:szCs w:val="24"/>
-        </w:rPr>
-        <w:t>s</w:t>
-      </w:r>
-      <w:r>
-        <w:rPr>
-          <w:rFonts w:ascii="Arial" w:hAnsi="Arial" w:cs="Arial"/>
-          <w:sz w:val="24"/>
-          <w:szCs w:val="24"/>
-        </w:rPr>
-        <w:t xml:space="preserve"> literário</w:t>
-      </w:r>
-      <w:r>
-        <w:rPr>
-          <w:rFonts w:ascii="Arial" w:hAnsi="Arial" w:cs="Arial"/>
-          <w:sz w:val="24"/>
-          <w:szCs w:val="24"/>
-        </w:rPr>
-        <w:t>s</w:t>
-      </w:r>
-      <w:r>
-        <w:rPr>
-          <w:rFonts w:ascii="Arial" w:hAnsi="Arial" w:cs="Arial"/>
-          <w:sz w:val="24"/>
-          <w:szCs w:val="24"/>
-        </w:rPr>
-        <w:t xml:space="preserve">, </w:t>
-      </w:r>
-      <w:r>
-        <w:rPr>
-          <w:rFonts w:ascii="Arial" w:hAnsi="Arial" w:cs="Arial"/>
-          <w:sz w:val="24"/>
-          <w:szCs w:val="24"/>
-        </w:rPr>
-        <w:t>e a alteração no</w:t>
-      </w:r>
-      <w:r>
-        <w:rPr>
-          <w:rFonts w:ascii="Arial" w:hAnsi="Arial" w:cs="Arial"/>
-          <w:sz w:val="24"/>
-          <w:szCs w:val="24"/>
-        </w:rPr>
-        <w:t xml:space="preserve"> </w:t>
-      </w:r>
-      <w:r>
-        <w:rPr>
-          <w:rFonts w:ascii="Arial" w:hAnsi="Arial" w:cs="Arial"/>
-          <w:sz w:val="24"/>
-          <w:szCs w:val="24"/>
-        </w:rPr>
-        <w:t>estilo</w:t>
-      </w:r>
-      <w:r>
-        <w:rPr>
-          <w:rFonts w:ascii="Arial" w:hAnsi="Arial" w:cs="Arial"/>
-          <w:sz w:val="24"/>
-          <w:szCs w:val="24"/>
-        </w:rPr>
-        <w:t xml:space="preserve"> e </w:t>
-      </w:r>
-      <w:r>
-        <w:rPr>
-          <w:rFonts w:ascii="Arial" w:hAnsi="Arial" w:cs="Arial"/>
-          <w:sz w:val="24"/>
-          <w:szCs w:val="24"/>
-        </w:rPr>
-        <w:t xml:space="preserve">no </w:t>
-      </w:r>
-      <w:r>
-        <w:rPr>
-          <w:rFonts w:ascii="Arial" w:hAnsi="Arial" w:cs="Arial"/>
-          <w:sz w:val="24"/>
-          <w:szCs w:val="24"/>
-        </w:rPr>
-        <w:t>conceito de escrita</w:t>
-      </w:r>
-      <w:r>
-        <w:rPr>
-          <w:rFonts w:ascii="Arial" w:hAnsi="Arial" w:cs="Arial"/>
-          <w:sz w:val="24"/>
-          <w:szCs w:val="24"/>
-        </w:rPr>
-        <w:t xml:space="preserve"> é bastante comum quando se compara um livro de fantasia com um romance,</w:t>
-      </w:r>
-      <w:r>
-        <w:rPr>
-          <w:rFonts w:ascii="Arial" w:hAnsi="Arial" w:cs="Arial"/>
-          <w:sz w:val="24"/>
-          <w:szCs w:val="24"/>
-        </w:rPr>
-        <w:t xml:space="preserve"> </w:t>
-      </w:r>
-      <w:r>
-        <w:rPr>
-          <w:rFonts w:ascii="Arial" w:hAnsi="Arial" w:cs="Arial"/>
-          <w:sz w:val="24"/>
-          <w:szCs w:val="24"/>
-        </w:rPr>
-        <w:t>por exemplo</w:t>
-      </w:r>
-      <w:r>
-        <w:rPr>
-          <w:rFonts w:ascii="Arial" w:hAnsi="Arial" w:cs="Arial"/>
-          <w:sz w:val="24"/>
-          <w:szCs w:val="24"/>
-        </w:rPr>
-        <w:t>.</w:t>
-      </w:r>
-      <w:r>
-        <w:rPr>
-          <w:rFonts w:ascii="Arial" w:hAnsi="Arial" w:cs="Arial"/>
-          <w:sz w:val="24"/>
-          <w:szCs w:val="24"/>
-        </w:rPr>
-        <w:t xml:space="preserve"> </w:t>
-      </w:r>
-      <w:r>
-        <w:rPr>
-          <w:rFonts w:ascii="Arial" w:hAnsi="Arial" w:cs="Arial"/>
-          <w:sz w:val="24"/>
-          <w:szCs w:val="24"/>
-        </w:rPr>
-        <w:t xml:space="preserve">Alguns livros </w:t>
-      </w:r>
-      <w:r>
-        <w:rPr>
-          <w:rFonts w:ascii="Arial" w:hAnsi="Arial" w:cs="Arial"/>
-          <w:sz w:val="24"/>
-          <w:szCs w:val="24"/>
-        </w:rPr>
-        <w:t>pode</w:t>
-      </w:r>
-      <w:r>
-        <w:rPr>
-          <w:rFonts w:ascii="Arial" w:hAnsi="Arial" w:cs="Arial"/>
-          <w:sz w:val="24"/>
-          <w:szCs w:val="24"/>
-        </w:rPr>
-        <w:t>m</w:t>
-      </w:r>
-      <w:r>
-        <w:rPr>
-          <w:rFonts w:ascii="Arial" w:hAnsi="Arial" w:cs="Arial"/>
-          <w:sz w:val="24"/>
-          <w:szCs w:val="24"/>
-        </w:rPr>
-        <w:t xml:space="preserve"> conter até mesmo gírias especificas de cada país</w:t>
-      </w:r>
-      <w:r>
-        <w:rPr>
-          <w:rFonts w:ascii="Arial" w:hAnsi="Arial" w:cs="Arial"/>
-          <w:sz w:val="24"/>
-          <w:szCs w:val="24"/>
-        </w:rPr>
-        <w:t>.</w:t>
-      </w:r>
-      <w:r>
-        <w:rPr>
-          <w:rFonts w:ascii="Arial" w:hAnsi="Arial" w:cs="Arial"/>
-          <w:sz w:val="24"/>
-          <w:szCs w:val="24"/>
-        </w:rPr>
-        <w:t xml:space="preserve"> Já as </w:t>
-      </w:r>
-      <w:r>
-        <w:rPr>
-          <w:rFonts w:ascii="Arial" w:hAnsi="Arial" w:cs="Arial"/>
-          <w:sz w:val="24"/>
-          <w:szCs w:val="24"/>
-        </w:rPr>
-        <w:t xml:space="preserve">postagens </w:t>
-      </w:r>
-      <w:r>
-        <w:rPr>
-          <w:rFonts w:ascii="Arial" w:hAnsi="Arial" w:cs="Arial"/>
-          <w:sz w:val="24"/>
-          <w:szCs w:val="24"/>
-        </w:rPr>
-        <w:t xml:space="preserve">feitas </w:t>
-      </w:r>
-      <w:r>
-        <w:rPr>
-          <w:rFonts w:ascii="Arial" w:hAnsi="Arial" w:cs="Arial"/>
-          <w:sz w:val="24"/>
-          <w:szCs w:val="24"/>
-        </w:rPr>
-        <w:t>em redes sociais, normalmente, são escritas de maneira informal e com a utilização de abreviações</w:t>
-      </w:r>
-      <w:r>
-        <w:rPr>
-          <w:rFonts w:ascii="Arial" w:hAnsi="Arial" w:cs="Arial"/>
-          <w:sz w:val="24"/>
-          <w:szCs w:val="24"/>
-        </w:rPr>
-        <w:t xml:space="preserve">, caracteres especiais e </w:t>
-      </w:r>
-      <w:r>
-        <w:rPr>
-          <w:rFonts w:ascii="Arial" w:hAnsi="Arial" w:cs="Arial"/>
-          <w:sz w:val="24"/>
-          <w:szCs w:val="24"/>
-        </w:rPr>
-        <w:t>emoticons</w:t>
-      </w:r>
-      <w:r>
-        <w:rPr>
-          <w:rFonts w:ascii="Arial" w:hAnsi="Arial" w:cs="Arial"/>
-          <w:sz w:val="24"/>
-          <w:szCs w:val="24"/>
-        </w:rPr>
-        <w:t>.</w:t>
-      </w:r>
-      <w:r>
-        <w:rPr>
-          <w:rFonts w:ascii="Arial" w:hAnsi="Arial" w:cs="Arial"/>
-          <w:sz w:val="24"/>
-          <w:szCs w:val="24"/>
-        </w:rPr>
-        <w:tab/>
+      <w:sdt>
+        <w:sdtPr>
+          <w:rPr>
+            <w:rFonts w:ascii="Arial" w:hAnsi="Arial" w:cs="Arial"/>
+            <w:sz w:val="22"/>
+            <w:szCs w:val="22"/>
+          </w:rPr>
+          <w:id w:val="-1577124800"/>
+          <w:citation/>
+        </w:sdtPr>
+        <w:sdtContent>
+          <w:r>
+            <w:rPr>
+              <w:rFonts w:ascii="Arial" w:hAnsi="Arial" w:cs="Arial"/>
+              <w:sz w:val="22"/>
+              <w:szCs w:val="22"/>
+            </w:rPr>
+            <w:fldChar w:fldCharType="begin"/>
+          </w:r>
+          <w:r>
+            <w:rPr>
+              <w:rFonts w:ascii="Arial" w:hAnsi="Arial" w:cs="Arial"/>
+              <w:sz w:val="22"/>
+              <w:szCs w:val="22"/>
+            </w:rPr>
+            <w:instrText xml:space="preserve"> CITATION Val18 \l 1046 </w:instrText>
+          </w:r>
+          <w:r>
+            <w:rPr>
+              <w:rFonts w:ascii="Arial" w:hAnsi="Arial" w:cs="Arial"/>
+              <w:sz w:val="22"/>
+              <w:szCs w:val="22"/>
+            </w:rPr>
+            <w:fldChar w:fldCharType="separate"/>
+          </w:r>
+          <w:r>
+            <w:rPr>
+              <w:rFonts w:ascii="Arial" w:hAnsi="Arial" w:cs="Arial"/>
+              <w:sz w:val="22"/>
+              <w:szCs w:val="22"/>
+            </w:rPr>
+            <w:t>(VALENTIN GAZEAU, 2018)</w:t>
+          </w:r>
+          <w:r>
+            <w:rPr>
+              <w:rFonts w:ascii="Arial" w:hAnsi="Arial" w:cs="Arial"/>
+              <w:sz w:val="22"/>
+              <w:szCs w:val="22"/>
+            </w:rPr>
+            <w:fldChar w:fldCharType="end"/>
+          </w:r>
+        </w:sdtContent>
+      </w:sdt>
+      <w:r>
+        <w:rPr>
+          <w:rFonts w:ascii="Arial" w:hAnsi="Arial" w:cs="Arial"/>
+          <w:sz w:val="22"/>
+          <w:szCs w:val="22"/>
+        </w:rPr>
+        <w:t xml:space="preserve">. </w:t>
+      </w:r>
+      <w:r>
+        <w:rPr>
+          <w:rFonts w:ascii="Arial" w:hAnsi="Arial" w:cs="Arial"/>
+          <w:sz w:val="22"/>
+          <w:szCs w:val="22"/>
+        </w:rPr>
+        <w:t>Dessa forma, identificar o idioma correto para atender as necessidades da análise textual, facilita todo o processo de coleta de informaç</w:t>
+      </w:r>
+      <w:r>
+        <w:rPr>
+          <w:rFonts w:ascii="Arial" w:hAnsi="Arial" w:cs="Arial"/>
+          <w:sz w:val="22"/>
+          <w:szCs w:val="22"/>
+        </w:rPr>
+        <w:t>ões</w:t>
+      </w:r>
+      <w:r>
+        <w:rPr>
+          <w:rFonts w:ascii="Arial" w:hAnsi="Arial" w:cs="Arial"/>
+          <w:sz w:val="22"/>
+          <w:szCs w:val="22"/>
+        </w:rPr>
+        <w:t xml:space="preserve"> e reduz a capacidade de processamento </w:t>
+      </w:r>
+      <w:r>
+        <w:rPr>
+          <w:rFonts w:ascii="Arial" w:hAnsi="Arial" w:cs="Arial"/>
+          <w:sz w:val="22"/>
+          <w:szCs w:val="22"/>
+        </w:rPr>
+        <w:t xml:space="preserve">do </w:t>
+      </w:r>
+      <w:r>
+        <w:rPr>
+          <w:rFonts w:ascii="Arial" w:hAnsi="Arial" w:cs="Arial"/>
+          <w:sz w:val="22"/>
+          <w:szCs w:val="22"/>
+        </w:rPr>
+        <w:t>hardware, visto que filtrar toda a base de dados a apenas um idioma, por exemplo, requer menos poder computacional.</w:t>
       </w:r>
     </w:p>
     <w:p>
       <w:pPr>
+        <w:spacing w:line="360" w:lineRule="auto"/>
+        <w:ind w:firstLine="709"/>
         <w:jc w:val="both"/>
         <w:rPr>
           <w:rFonts w:ascii="Arial" w:hAnsi="Arial" w:cs="Arial"/>
-          <w:sz w:val="24"/>
-          <w:szCs w:val="24"/>
+          <w:sz w:val="22"/>
+          <w:szCs w:val="22"/>
         </w:rPr>
       </w:pPr>
-    </w:p>
-    <w:p>
-      <w:pPr>
-        <w:jc w:val="both"/>
-        <w:rPr>
-          <w:rFonts w:ascii="Arial" w:hAnsi="Arial" w:cs="Arial"/>
-          <w:sz w:val="24"/>
-          <w:szCs w:val="24"/>
-        </w:rPr>
-      </w:pPr>
-      <w:r>
-        <w:rPr>
-          <w:rFonts w:ascii="Arial" w:hAnsi="Arial" w:cs="Arial"/>
-          <w:sz w:val="24"/>
-          <w:szCs w:val="24"/>
-        </w:rPr>
-        <w:t>Em complement</w:t>
-      </w:r>
-      <w:r>
-        <w:rPr>
-          <w:rFonts w:ascii="Arial" w:hAnsi="Arial" w:cs="Arial"/>
-          <w:sz w:val="24"/>
-          <w:szCs w:val="24"/>
-        </w:rPr>
-        <w:t xml:space="preserve">o a dificuldade na compreensão de dados textuais, é possível se deparar com outro ponto que deve ser levado em consideração no desenvolvimento de </w:t>
-      </w:r>
-      <w:r>
-        <w:rPr>
-          <w:rFonts w:ascii="Arial" w:hAnsi="Arial" w:cs="Arial"/>
-          <w:sz w:val="24"/>
-          <w:szCs w:val="24"/>
-        </w:rPr>
-        <w:t>processamentos</w:t>
-      </w:r>
-      <w:r>
-        <w:rPr>
-          <w:rFonts w:ascii="Arial" w:hAnsi="Arial" w:cs="Arial"/>
-          <w:sz w:val="24"/>
-          <w:szCs w:val="24"/>
-        </w:rPr>
-        <w:t xml:space="preserve"> e análises e textuais: o idioma. </w:t>
-      </w:r>
-    </w:p>
-    <w:p>
-      <w:pPr>
-        <w:rPr>
-          <w:rFonts w:ascii="Arial" w:hAnsi="Arial" w:cs="Arial"/>
-          <w:sz w:val="24"/>
-          <w:szCs w:val="24"/>
-        </w:rPr>
-      </w:pPr>
-    </w:p>
-    <w:p>
-      <w:pPr>
-        <w:rPr>
-          <w:rFonts w:ascii="Arial" w:hAnsi="Arial" w:cs="Arial"/>
-          <w:sz w:val="24"/>
-          <w:szCs w:val="24"/>
-        </w:rPr>
-      </w:pPr>
-      <w:r>
-        <w:rPr>
-          <w:rFonts w:ascii="Arial" w:hAnsi="Arial" w:cs="Arial"/>
-          <w:sz w:val="24"/>
-          <w:szCs w:val="24"/>
-        </w:rPr>
-        <w:t xml:space="preserve">Executar tarefas manuais em base de dados que contem um alto número de informações não estruturadas, ou estruturadas, é praticamente impossível. </w:t>
-      </w:r>
-    </w:p>
-    <w:p>
-      <w:pPr>
-        <w:rPr>
-          <w:rFonts w:ascii="Arial" w:hAnsi="Arial" w:cs="Arial"/>
-        </w:rPr>
-      </w:pPr>
-    </w:p>
-    <w:p>
-      <w:pPr>
-        <w:rPr>
-          <w:rFonts w:ascii="Arial" w:hAnsi="Arial" w:cs="Arial"/>
-        </w:rPr>
-      </w:pPr>
-    </w:p>
-    <w:p>
-      <w:pPr>
-        <w:rPr>
-          <w:rFonts w:ascii="Arial" w:hAnsi="Arial" w:cs="Arial"/>
-        </w:rPr>
-      </w:pPr>
-    </w:p>
-    <w:p>
-      <w:pPr>
-        <w:rPr>
-          <w:rFonts w:ascii="Arial" w:hAnsi="Arial" w:cs="Arial"/>
-        </w:rPr>
-      </w:pPr>
+      <w:r>
+        <w:rPr>
+          <w:rFonts w:ascii="Arial" w:hAnsi="Arial" w:cs="Arial"/>
+          <w:sz w:val="22"/>
+          <w:szCs w:val="22"/>
+        </w:rPr>
+        <w:t xml:space="preserve">Executar tarefas manuais em base de dados que </w:t>
+      </w:r>
+      <w:r>
+        <w:rPr>
+          <w:rFonts w:ascii="Arial" w:hAnsi="Arial" w:cs="Arial"/>
+          <w:sz w:val="22"/>
+          <w:szCs w:val="22"/>
+        </w:rPr>
+        <w:t>contêm</w:t>
+      </w:r>
+      <w:r>
+        <w:rPr>
+          <w:rFonts w:ascii="Arial" w:hAnsi="Arial" w:cs="Arial"/>
+          <w:sz w:val="22"/>
+          <w:szCs w:val="22"/>
+        </w:rPr>
+        <w:t xml:space="preserve"> um alto número de informações não estruturadas, ou estruturadas, é praticamente impossível. </w:t>
+      </w:r>
     </w:p>
     <w:p>
       <w:pPr>
@@ -1625,61 +1667,48 @@
     </w:p>
     <w:p>
       <w:pPr>
-        <w:spacing w:after="80"/>
-        <w:rPr>
-          <w:rFonts w:ascii="Arial" w:hAnsi="Arial" w:cs="Arial"/>
-          <w:bCs/>
-          <w:sz w:val="24"/>
-          <w:szCs w:val="24"/>
+        <w:spacing w:line="360" w:lineRule="auto"/>
+        <w:ind w:firstLine="709"/>
+        <w:jc w:val="both"/>
+        <w:rPr>
+          <w:rFonts w:ascii="Arial" w:hAnsi="Arial" w:cs="Arial"/>
+          <w:sz w:val="22"/>
+          <w:szCs w:val="22"/>
         </w:rPr>
       </w:pPr>
       <w:r>
         <w:rPr>
           <w:rFonts w:ascii="Arial" w:hAnsi="Arial" w:cs="Arial"/>
-          <w:bCs/>
-          <w:sz w:val="24"/>
-          <w:szCs w:val="24"/>
-        </w:rPr>
-        <w:lastRenderedPageBreak/>
+          <w:sz w:val="22"/>
+          <w:szCs w:val="22"/>
+        </w:rPr>
         <w:t>O objetivo geral deste trabalho é descrever de forma teórica as principais técnicas utilizadas para o processamento de linguagem natural, bem como exemplificar alguns cenários onde essas técnicas podem ser aplicadas para extrais uma base de informações robustas e significantes.</w:t>
       </w:r>
     </w:p>
     <w:p>
       <w:pPr>
-        <w:spacing w:after="80"/>
-        <w:rPr>
-          <w:rFonts w:ascii="Arial" w:hAnsi="Arial" w:cs="Arial"/>
-          <w:bCs/>
-          <w:sz w:val="24"/>
-          <w:szCs w:val="24"/>
+        <w:spacing w:line="360" w:lineRule="auto"/>
+        <w:ind w:firstLine="709"/>
+        <w:jc w:val="both"/>
+        <w:rPr>
+          <w:rFonts w:ascii="Arial" w:hAnsi="Arial" w:cs="Arial"/>
+          <w:sz w:val="22"/>
+          <w:szCs w:val="22"/>
         </w:rPr>
       </w:pPr>
-    </w:p>
-    <w:p>
-      <w:pPr>
-        <w:spacing w:after="80"/>
-        <w:rPr>
-          <w:rFonts w:ascii="Arial" w:hAnsi="Arial" w:cs="Arial"/>
-          <w:bCs/>
-          <w:sz w:val="24"/>
-          <w:szCs w:val="24"/>
-        </w:rPr>
-      </w:pPr>
-      <w:r>
-        <w:rPr>
-          <w:rFonts w:ascii="Arial" w:hAnsi="Arial" w:cs="Arial"/>
-          <w:bCs/>
-          <w:sz w:val="24"/>
-          <w:szCs w:val="24"/>
+      <w:r>
+        <w:rPr>
+          <w:rFonts w:ascii="Arial" w:hAnsi="Arial" w:cs="Arial"/>
+          <w:sz w:val="22"/>
+          <w:szCs w:val="22"/>
         </w:rPr>
         <w:t>Os objetivos específicos deste trabalho são: apresentar de forma prática as principais funcionalidades da biblioteca NLTK</w:t>
       </w:r>
       <w:r>
         <w:rPr>
           <w:rFonts w:ascii="Arial" w:hAnsi="Arial" w:cs="Arial"/>
-          <w:bCs/>
-          <w:sz w:val="24"/>
-          <w:szCs w:val="24"/>
+          <w:sz w:val="22"/>
+          <w:szCs w:val="22"/>
         </w:rPr>
         <w:t xml:space="preserve"> utilizando a linguagem de programação </w:t>
       </w:r>
@@ -1687,9 +1716,8 @@
       <w:r>
         <w:rPr>
           <w:rFonts w:ascii="Arial" w:hAnsi="Arial" w:cs="Arial"/>
-          <w:bCs/>
-          <w:sz w:val="24"/>
-          <w:szCs w:val="24"/>
+          <w:sz w:val="22"/>
+          <w:szCs w:val="22"/>
         </w:rPr>
         <w:t>python</w:t>
       </w:r>
@@ -1697,18 +1725,16 @@
       <w:r>
         <w:rPr>
           <w:rFonts w:ascii="Arial" w:hAnsi="Arial" w:cs="Arial"/>
-          <w:bCs/>
-          <w:sz w:val="24"/>
-          <w:szCs w:val="24"/>
+          <w:sz w:val="22"/>
+          <w:szCs w:val="22"/>
         </w:rPr>
         <w:t>;</w:t>
       </w:r>
       <w:r>
         <w:rPr>
           <w:rFonts w:ascii="Arial" w:hAnsi="Arial" w:cs="Arial"/>
-          <w:bCs/>
-          <w:sz w:val="24"/>
-          <w:szCs w:val="24"/>
+          <w:sz w:val="22"/>
+          <w:szCs w:val="22"/>
         </w:rPr>
         <w:t xml:space="preserve"> utilização das técnicas de processamento de linguagem natural para a obtenção de informações; demonstrar técnicas estatísticas dentro do segmento de processamento textual.</w:t>
       </w:r>
@@ -2334,73 +2360,52 @@
     </w:p>
     <w:p>
       <w:pPr>
-        <w:rPr>
-          <w:rFonts w:ascii="Arial" w:hAnsi="Arial" w:cs="Arial"/>
-          <w:sz w:val="24"/>
-          <w:szCs w:val="24"/>
+        <w:spacing w:line="360" w:lineRule="auto"/>
+        <w:ind w:firstLine="709"/>
+        <w:jc w:val="both"/>
+        <w:rPr>
+          <w:rFonts w:ascii="Arial" w:hAnsi="Arial" w:cs="Arial"/>
+          <w:sz w:val="22"/>
+          <w:szCs w:val="22"/>
         </w:rPr>
       </w:pPr>
       <w:r>
         <w:rPr>
           <w:rFonts w:ascii="Arial" w:hAnsi="Arial" w:cs="Arial"/>
-          <w:sz w:val="24"/>
-          <w:szCs w:val="24"/>
-        </w:rPr>
-        <w:t xml:space="preserve">Após descrever e realizar todas as tarefas propostas durante o desenvolvimento deste trabalho, o resultado esperado é ter uma </w:t>
-      </w:r>
-      <w:r>
-        <w:rPr>
-          <w:rFonts w:ascii="Arial" w:hAnsi="Arial" w:cs="Arial"/>
-          <w:sz w:val="24"/>
-          <w:szCs w:val="24"/>
-        </w:rPr>
-        <w:t xml:space="preserve">documentação que ofereça uma </w:t>
-      </w:r>
-      <w:r>
-        <w:rPr>
-          <w:rFonts w:ascii="Arial" w:hAnsi="Arial" w:cs="Arial"/>
-          <w:sz w:val="24"/>
-          <w:szCs w:val="24"/>
-        </w:rPr>
-        <w:t xml:space="preserve">base de conhecimento consistente para </w:t>
-      </w:r>
-      <w:r>
-        <w:rPr>
-          <w:rFonts w:ascii="Arial" w:hAnsi="Arial" w:cs="Arial"/>
-          <w:sz w:val="24"/>
-          <w:szCs w:val="24"/>
-        </w:rPr>
-        <w:t xml:space="preserve">a implementação de técnicas de processamento de dados textuais </w:t>
-      </w:r>
-      <w:r>
-        <w:rPr>
-          <w:rFonts w:ascii="Arial" w:hAnsi="Arial" w:cs="Arial"/>
-          <w:sz w:val="24"/>
-          <w:szCs w:val="24"/>
+          <w:sz w:val="22"/>
+          <w:szCs w:val="22"/>
+        </w:rPr>
+        <w:t xml:space="preserve">Após descrever e realizar todas as tarefas propostas durante o desenvolvimento deste trabalho, o resultado esperado é ter uma documentação que ofereça uma base de conhecimento consistente para a implementação de técnicas de processamento de dados textuais </w:t>
+      </w:r>
+      <w:r>
+        <w:rPr>
+          <w:rFonts w:ascii="Arial" w:hAnsi="Arial" w:cs="Arial"/>
+          <w:sz w:val="22"/>
+          <w:szCs w:val="22"/>
         </w:rPr>
         <w:t xml:space="preserve">utilizando a biblioteca NLTK, </w:t>
       </w:r>
       <w:r>
         <w:rPr>
           <w:rFonts w:ascii="Arial" w:hAnsi="Arial" w:cs="Arial"/>
-          <w:sz w:val="24"/>
-          <w:szCs w:val="24"/>
+          <w:sz w:val="22"/>
+          <w:szCs w:val="22"/>
         </w:rPr>
         <w:t>de forma a exemplificar</w:t>
       </w:r>
       <w:r>
         <w:rPr>
           <w:rFonts w:ascii="Arial" w:hAnsi="Arial" w:cs="Arial"/>
-          <w:sz w:val="24"/>
-          <w:szCs w:val="24"/>
+          <w:sz w:val="22"/>
+          <w:szCs w:val="22"/>
         </w:rPr>
         <w:t xml:space="preserve"> detalhadamente </w:t>
       </w:r>
       <w:r>
         <w:rPr>
           <w:rFonts w:ascii="Arial" w:hAnsi="Arial" w:cs="Arial"/>
-          <w:sz w:val="24"/>
-          <w:szCs w:val="24"/>
+          <w:sz w:val="22"/>
+          <w:szCs w:val="22"/>
         </w:rPr>
         <w:t xml:space="preserve">suas principais funções, e demonstrar alguns cenários onde </w:t>
       </w:r>
@@ -2408,8 +2413,8 @@
       <w:r>
         <w:rPr>
           <w:rFonts w:ascii="Arial" w:hAnsi="Arial" w:cs="Arial"/>
-          <w:sz w:val="24"/>
-          <w:szCs w:val="24"/>
+          <w:sz w:val="22"/>
+          <w:szCs w:val="22"/>
         </w:rPr>
         <w:t>a aplicabilidade dessas técnicas textuais podem</w:t>
       </w:r>
@@ -2417,41 +2422,27 @@
       <w:r>
         <w:rPr>
           <w:rFonts w:ascii="Arial" w:hAnsi="Arial" w:cs="Arial"/>
-          <w:sz w:val="24"/>
-          <w:szCs w:val="24"/>
+          <w:sz w:val="22"/>
+          <w:szCs w:val="22"/>
         </w:rPr>
         <w:t xml:space="preserve"> ser </w:t>
       </w:r>
       <w:r>
         <w:rPr>
           <w:rFonts w:ascii="Arial" w:hAnsi="Arial" w:cs="Arial"/>
-          <w:sz w:val="24"/>
-          <w:szCs w:val="24"/>
+          <w:sz w:val="22"/>
+          <w:szCs w:val="22"/>
         </w:rPr>
         <w:t>utilizadas</w:t>
       </w:r>
       <w:r>
         <w:rPr>
           <w:rFonts w:ascii="Arial" w:hAnsi="Arial" w:cs="Arial"/>
-          <w:sz w:val="24"/>
-          <w:szCs w:val="24"/>
+          <w:sz w:val="22"/>
+          <w:szCs w:val="22"/>
         </w:rPr>
         <w:t xml:space="preserve"> para coletar informações consistentes.</w:t>
       </w:r>
-    </w:p>
-    <w:p>
-      <w:pPr>
-        <w:rPr>
-          <w:rFonts w:ascii="Arial" w:hAnsi="Arial" w:cs="Arial"/>
-        </w:rPr>
-      </w:pPr>
-    </w:p>
-    <w:p>
-      <w:pPr>
-        <w:rPr>
-          <w:rFonts w:ascii="Arial" w:hAnsi="Arial" w:cs="Arial"/>
-        </w:rPr>
-      </w:pPr>
     </w:p>
     <w:p>
       <w:pPr>
@@ -3569,7 +3560,16 @@
                 <w:sz w:val="18"/>
                 <w:szCs w:val="18"/>
               </w:rPr>
-              <w:t>Projeto de pesquisa</w:t>
+              <w:lastRenderedPageBreak/>
+              <w:t>Entrega do p</w:t>
+            </w:r>
+            <w:r>
+              <w:rPr>
+                <w:rFonts w:ascii="Arial" w:hAnsi="Arial" w:cs="Arial"/>
+                <w:sz w:val="18"/>
+                <w:szCs w:val="18"/>
+              </w:rPr>
+              <w:t>rojeto de pesquisa</w:t>
             </w:r>
           </w:p>
         </w:tc>
@@ -3787,7 +3787,39 @@
                 <w:sz w:val="18"/>
                 <w:szCs w:val="18"/>
               </w:rPr>
-              <w:t>Introdução ao desenvolvimento prático – Definições de bibliotecas</w:t>
+              <w:t xml:space="preserve">Introdução ao desenvolvimento prático </w:t>
+            </w:r>
+            <w:r>
+              <w:rPr>
+                <w:rFonts w:ascii="Arial" w:hAnsi="Arial" w:cs="Arial"/>
+                <w:sz w:val="18"/>
+                <w:szCs w:val="18"/>
+              </w:rPr>
+              <w:t>e</w:t>
+            </w:r>
+            <w:r>
+              <w:rPr>
+                <w:rFonts w:ascii="Arial" w:hAnsi="Arial" w:cs="Arial"/>
+                <w:sz w:val="18"/>
+                <w:szCs w:val="18"/>
+              </w:rPr>
+              <w:t xml:space="preserve"> </w:t>
+            </w:r>
+            <w:r>
+              <w:rPr>
+                <w:rFonts w:ascii="Arial" w:hAnsi="Arial" w:cs="Arial"/>
+                <w:sz w:val="18"/>
+                <w:szCs w:val="18"/>
+              </w:rPr>
+              <w:t>d</w:t>
+            </w:r>
+            <w:r>
+              <w:rPr>
+                <w:rFonts w:ascii="Arial" w:hAnsi="Arial" w:cs="Arial"/>
+                <w:sz w:val="18"/>
+                <w:szCs w:val="18"/>
+              </w:rPr>
+              <w:t>efinições de bibliotecas</w:t>
             </w:r>
           </w:p>
         </w:tc>
@@ -4223,7 +4255,6 @@
                 <w:sz w:val="18"/>
                 <w:szCs w:val="18"/>
               </w:rPr>
-              <w:lastRenderedPageBreak/>
               <w:t>Aplicação das técnicas de NLP em uma base de dados</w:t>
             </w:r>
           </w:p>
@@ -4678,7 +4709,15 @@
                 <w:sz w:val="18"/>
                 <w:szCs w:val="18"/>
               </w:rPr>
-              <w:t>Revisão do algoritmo</w:t>
+              <w:t>Revisão do</w:t>
+            </w:r>
+            <w:r>
+              <w:rPr>
+                <w:rFonts w:ascii="Arial" w:hAnsi="Arial" w:cs="Arial"/>
+                <w:sz w:val="18"/>
+                <w:szCs w:val="18"/>
+              </w:rPr>
+              <w:t>s resultados obtidos através do algoritmo</w:t>
             </w:r>
           </w:p>
         </w:tc>
@@ -5114,7 +5153,7 @@
                 <w:sz w:val="18"/>
                 <w:szCs w:val="18"/>
               </w:rPr>
-              <w:t>Implementações teóricas para o TCC</w:t>
+              <w:t>Desenvolvimento da versão final do TCC</w:t>
             </w:r>
           </w:p>
         </w:tc>
@@ -5341,7 +5380,23 @@
                 <w:sz w:val="18"/>
                 <w:szCs w:val="18"/>
               </w:rPr>
-              <w:t>Validações estruturais – Regras de formatação</w:t>
+              <w:t xml:space="preserve">Validações estruturais </w:t>
+            </w:r>
+            <w:r>
+              <w:rPr>
+                <w:rFonts w:ascii="Arial" w:hAnsi="Arial" w:cs="Arial"/>
+                <w:sz w:val="18"/>
+                <w:szCs w:val="18"/>
+              </w:rPr>
+              <w:t>e r</w:t>
+            </w:r>
+            <w:r>
+              <w:rPr>
+                <w:rFonts w:ascii="Arial" w:hAnsi="Arial" w:cs="Arial"/>
+                <w:sz w:val="18"/>
+                <w:szCs w:val="18"/>
+              </w:rPr>
+              <w:t>egras de formatação</w:t>
             </w:r>
           </w:p>
         </w:tc>
@@ -6007,6 +6062,22 @@
                 <w:szCs w:val="18"/>
               </w:rPr>
             </w:pPr>
+            <w:r>
+              <w:rPr>
+                <w:rFonts w:ascii="Arial" w:hAnsi="Arial" w:cs="Arial"/>
+                <w:sz w:val="18"/>
+                <w:szCs w:val="18"/>
+              </w:rPr>
+              <w:t xml:space="preserve">Elaboração da apresentação </w:t>
+            </w:r>
+            <w:r>
+              <w:rPr>
+                <w:rFonts w:ascii="Arial" w:hAnsi="Arial" w:cs="Arial"/>
+                <w:sz w:val="18"/>
+                <w:szCs w:val="18"/>
+              </w:rPr>
+              <w:t>da defesa do TCC</w:t>
+            </w:r>
           </w:p>
         </w:tc>
         <w:tc>
@@ -6169,6 +6240,15 @@
                 <w:szCs w:val="18"/>
               </w:rPr>
             </w:pPr>
+            <w:r>
+              <w:rPr>
+                <w:rFonts w:ascii="Arial" w:hAnsi="Arial" w:cs="Arial"/>
+                <w:b/>
+                <w:sz w:val="18"/>
+                <w:szCs w:val="18"/>
+              </w:rPr>
+              <w:t>X</w:t>
+            </w:r>
           </w:p>
         </w:tc>
         <w:tc>
@@ -6208,6 +6288,14 @@
                 <w:szCs w:val="18"/>
               </w:rPr>
             </w:pPr>
+            <w:r>
+              <w:rPr>
+                <w:rFonts w:ascii="Arial" w:hAnsi="Arial" w:cs="Arial"/>
+                <w:sz w:val="18"/>
+                <w:szCs w:val="18"/>
+              </w:rPr>
+              <w:t>Entrega da apresentação final da defesa</w:t>
+            </w:r>
           </w:p>
         </w:tc>
         <w:tc>
@@ -6388,207 +6476,15 @@
                 <w:szCs w:val="18"/>
               </w:rPr>
             </w:pPr>
-          </w:p>
-        </w:tc>
-      </w:tr>
-      <w:tr>
-        <w:trPr>
-          <w:trHeight w:val="255"/>
-        </w:trPr>
-        <w:tc>
-          <w:tcPr>
-            <w:tcW w:w="1767" w:type="pct"/>
-            <w:shd w:val="clear" w:color="auto" w:fill="F7CAAC" w:themeFill="accent2" w:themeFillTint="66"/>
-            <w:vAlign w:val="center"/>
-          </w:tcPr>
-          <w:p>
-            <w:pPr>
-              <w:rPr>
-                <w:rFonts w:ascii="Arial" w:hAnsi="Arial" w:cs="Arial"/>
-                <w:sz w:val="18"/>
-                <w:szCs w:val="18"/>
-              </w:rPr>
-            </w:pPr>
-          </w:p>
-        </w:tc>
-        <w:tc>
-          <w:tcPr>
-            <w:tcW w:w="341" w:type="pct"/>
-            <w:shd w:val="clear" w:color="auto" w:fill="F7CAAC" w:themeFill="accent2" w:themeFillTint="66"/>
-            <w:vAlign w:val="center"/>
-          </w:tcPr>
-          <w:p>
-            <w:pPr>
-              <w:jc w:val="center"/>
-              <w:rPr>
-                <w:rFonts w:ascii="Arial" w:hAnsi="Arial" w:cs="Arial"/>
-                <w:b/>
-                <w:sz w:val="18"/>
-                <w:szCs w:val="18"/>
-              </w:rPr>
-            </w:pPr>
-          </w:p>
-        </w:tc>
-        <w:tc>
-          <w:tcPr>
-            <w:tcW w:w="330" w:type="pct"/>
-            <w:shd w:val="clear" w:color="auto" w:fill="F7CAAC" w:themeFill="accent2" w:themeFillTint="66"/>
-            <w:vAlign w:val="center"/>
-          </w:tcPr>
-          <w:p>
-            <w:pPr>
-              <w:jc w:val="center"/>
-              <w:rPr>
-                <w:rFonts w:ascii="Arial" w:hAnsi="Arial" w:cs="Arial"/>
-                <w:b/>
-                <w:sz w:val="18"/>
-                <w:szCs w:val="18"/>
-              </w:rPr>
-            </w:pPr>
-          </w:p>
-        </w:tc>
-        <w:tc>
-          <w:tcPr>
-            <w:tcW w:w="330" w:type="pct"/>
-            <w:shd w:val="clear" w:color="auto" w:fill="F7CAAC" w:themeFill="accent2" w:themeFillTint="66"/>
-            <w:vAlign w:val="center"/>
-          </w:tcPr>
-          <w:p>
-            <w:pPr>
-              <w:jc w:val="center"/>
-              <w:rPr>
-                <w:rFonts w:ascii="Arial" w:hAnsi="Arial" w:cs="Arial"/>
-                <w:b/>
-                <w:sz w:val="18"/>
-                <w:szCs w:val="18"/>
-              </w:rPr>
-            </w:pPr>
-          </w:p>
-        </w:tc>
-        <w:tc>
-          <w:tcPr>
-            <w:tcW w:w="330" w:type="pct"/>
-            <w:shd w:val="clear" w:color="auto" w:fill="F7CAAC" w:themeFill="accent2" w:themeFillTint="66"/>
-            <w:vAlign w:val="center"/>
-          </w:tcPr>
-          <w:p>
-            <w:pPr>
-              <w:jc w:val="center"/>
-              <w:rPr>
-                <w:rFonts w:ascii="Arial" w:hAnsi="Arial" w:cs="Arial"/>
-                <w:b/>
-                <w:sz w:val="18"/>
-                <w:szCs w:val="18"/>
-              </w:rPr>
-            </w:pPr>
-          </w:p>
-        </w:tc>
-        <w:tc>
-          <w:tcPr>
-            <w:tcW w:w="330" w:type="pct"/>
-            <w:shd w:val="clear" w:color="auto" w:fill="F7CAAC" w:themeFill="accent2" w:themeFillTint="66"/>
-            <w:vAlign w:val="center"/>
-          </w:tcPr>
-          <w:p>
-            <w:pPr>
-              <w:jc w:val="center"/>
-              <w:rPr>
-                <w:rFonts w:ascii="Arial" w:hAnsi="Arial" w:cs="Arial"/>
-                <w:b/>
-                <w:sz w:val="18"/>
-                <w:szCs w:val="18"/>
-              </w:rPr>
-            </w:pPr>
-          </w:p>
-        </w:tc>
-        <w:tc>
-          <w:tcPr>
-            <w:tcW w:w="321" w:type="pct"/>
-            <w:shd w:val="clear" w:color="auto" w:fill="F7CAAC" w:themeFill="accent2" w:themeFillTint="66"/>
-            <w:vAlign w:val="center"/>
-          </w:tcPr>
-          <w:p>
-            <w:pPr>
-              <w:jc w:val="center"/>
-              <w:rPr>
-                <w:rFonts w:ascii="Arial" w:hAnsi="Arial" w:cs="Arial"/>
-                <w:b/>
-                <w:sz w:val="18"/>
-                <w:szCs w:val="18"/>
-              </w:rPr>
-            </w:pPr>
-          </w:p>
-        </w:tc>
-        <w:tc>
-          <w:tcPr>
-            <w:tcW w:w="337" w:type="pct"/>
-            <w:shd w:val="clear" w:color="auto" w:fill="F7CAAC" w:themeFill="accent2" w:themeFillTint="66"/>
-            <w:vAlign w:val="center"/>
-          </w:tcPr>
-          <w:p>
-            <w:pPr>
-              <w:jc w:val="center"/>
-              <w:rPr>
-                <w:rFonts w:ascii="Arial" w:hAnsi="Arial" w:cs="Arial"/>
-                <w:b/>
-                <w:sz w:val="18"/>
-                <w:szCs w:val="18"/>
-              </w:rPr>
-            </w:pPr>
-          </w:p>
-        </w:tc>
-        <w:tc>
-          <w:tcPr>
-            <w:tcW w:w="287" w:type="pct"/>
-            <w:shd w:val="clear" w:color="auto" w:fill="F7CAAC" w:themeFill="accent2" w:themeFillTint="66"/>
-            <w:vAlign w:val="center"/>
-          </w:tcPr>
-          <w:p>
-            <w:pPr>
-              <w:jc w:val="center"/>
-              <w:rPr>
-                <w:rFonts w:ascii="Arial" w:hAnsi="Arial" w:cs="Arial"/>
-                <w:b/>
-                <w:sz w:val="18"/>
-                <w:szCs w:val="18"/>
-              </w:rPr>
-            </w:pPr>
-          </w:p>
-        </w:tc>
-        <w:tc>
-          <w:tcPr>
-            <w:tcW w:w="313" w:type="pct"/>
-            <w:shd w:val="clear" w:color="auto" w:fill="F7CAAC" w:themeFill="accent2" w:themeFillTint="66"/>
-            <w:vAlign w:val="center"/>
-          </w:tcPr>
-          <w:p>
-            <w:pPr>
-              <w:jc w:val="center"/>
-              <w:rPr>
-                <w:rFonts w:ascii="Arial" w:hAnsi="Arial" w:cs="Arial"/>
-                <w:b/>
-                <w:sz w:val="18"/>
-                <w:szCs w:val="18"/>
-              </w:rPr>
-            </w:pPr>
-          </w:p>
-        </w:tc>
-        <w:tc>
-          <w:tcPr>
-            <w:tcW w:w="314" w:type="pct"/>
-            <w:shd w:val="clear" w:color="auto" w:fill="F7CAAC" w:themeFill="accent2" w:themeFillTint="66"/>
-            <w:vAlign w:val="center"/>
-          </w:tcPr>
-          <w:p>
-            <w:pPr>
-              <w:jc w:val="center"/>
-              <w:rPr>
-                <w:rFonts w:ascii="Arial" w:hAnsi="Arial" w:cs="Arial"/>
-                <w:b/>
-                <w:sz w:val="18"/>
-                <w:szCs w:val="18"/>
-              </w:rPr>
-            </w:pPr>
+            <w:r>
+              <w:rPr>
+                <w:rFonts w:ascii="Arial" w:hAnsi="Arial" w:cs="Arial"/>
+                <w:b/>
+                <w:sz w:val="18"/>
+                <w:szCs w:val="18"/>
+              </w:rPr>
+              <w:t>X</w:t>
+            </w:r>
           </w:p>
         </w:tc>
       </w:tr>
@@ -6871,16 +6767,103 @@
         <w:t>)</w:t>
       </w:r>
     </w:p>
-    <w:p>
-      <w:pPr>
-        <w:ind w:left="360"/>
-      </w:pPr>
-    </w:p>
-    <w:p>
-      <w:pPr>
-        <w:ind w:left="360"/>
-      </w:pPr>
-    </w:p>
+    <w:sdt>
+      <w:sdtPr>
+        <w:rPr>
+          <w:rFonts w:ascii="Times New Roman" w:eastAsia="Times New Roman" w:hAnsi="Times New Roman" w:cs="Times New Roman"/>
+          <w:b w:val="0"/>
+          <w:bCs w:val="0"/>
+          <w:color w:val="auto"/>
+          <w:sz w:val="20"/>
+          <w:szCs w:val="20"/>
+        </w:rPr>
+        <w:id w:val="1577936052"/>
+        <w:docPartObj>
+          <w:docPartGallery w:val="Bibliographies"/>
+          <w:docPartUnique/>
+        </w:docPartObj>
+      </w:sdtPr>
+      <w:sdtContent>
+        <w:p>
+          <w:pPr>
+            <w:pStyle w:val="Ttulo1"/>
+            <w:rPr>
+              <w:lang w:val="en-US"/>
+            </w:rPr>
+          </w:pPr>
+          <w:proofErr w:type="spellStart"/>
+          <w:r>
+            <w:rPr>
+              <w:lang w:val="en-US"/>
+            </w:rPr>
+            <w:t>Bibliografia</w:t>
+          </w:r>
+          <w:proofErr w:type="spellEnd"/>
+        </w:p>
+        <w:sdt>
+          <w:sdtPr>
+            <w:id w:val="111145805"/>
+            <w:bibliography/>
+          </w:sdtPr>
+          <w:sdtContent>
+            <w:p>
+              <w:pPr>
+                <w:pStyle w:val="Bibliografia"/>
+                <w:rPr>
+                  <w:noProof/>
+                  <w:sz w:val="24"/>
+                  <w:szCs w:val="24"/>
+                </w:rPr>
+              </w:pPr>
+              <w:r>
+                <w:fldChar w:fldCharType="begin"/>
+              </w:r>
+              <w:r>
+                <w:rPr>
+                  <w:lang w:val="en-US"/>
+                </w:rPr>
+                <w:instrText>BIBLIOGRAPHY</w:instrText>
+              </w:r>
+              <w:r>
+                <w:fldChar w:fldCharType="separate"/>
+              </w:r>
+              <w:r>
+                <w:rPr>
+                  <w:noProof/>
+                  <w:lang w:val="en-US"/>
+                </w:rPr>
+                <w:t xml:space="preserve">VALENTIN GAZEAU, Cihan V. Automatic Spoken Language Recognition with Neural Networks. </w:t>
+              </w:r>
+              <w:r>
+                <w:rPr>
+                  <w:b/>
+                  <w:bCs/>
+                  <w:noProof/>
+                </w:rPr>
+                <w:t>I.J. Information Technology and Computer Science</w:t>
+              </w:r>
+              <w:r>
+                <w:rPr>
+                  <w:noProof/>
+                </w:rPr>
+                <w:t>, p. 11-17, 2018.</w:t>
+              </w:r>
+            </w:p>
+            <w:p>
+              <w:r>
+                <w:rPr>
+                  <w:b/>
+                  <w:bCs/>
+                  <w:noProof/>
+                </w:rPr>
+                <w:fldChar w:fldCharType="end"/>
+              </w:r>
+            </w:p>
+          </w:sdtContent>
+        </w:sdt>
+      </w:sdtContent>
+    </w:sdt>
+    <w:p/>
     <w:sectPr>
       <w:headerReference w:type="default" r:id="rId8"/>
       <w:pgSz w:w="11906" w:h="16838"/>
@@ -7828,6 +7811,29 @@
       <w:lang w:eastAsia="pt-BR"/>
     </w:rPr>
   </w:style>
+  <w:style w:type="paragraph" w:styleId="Ttulo1">
+    <w:name w:val="heading 1"/>
+    <w:basedOn w:val="Normal"/>
+    <w:next w:val="Normal"/>
+    <w:link w:val="Ttulo1Char"/>
+    <w:uiPriority w:val="9"/>
+    <w:qFormat/>
+    <w:rsid w:val="0048513E"/>
+    <w:pPr>
+      <w:keepNext/>
+      <w:keepLines/>
+      <w:spacing w:before="480" w:line="276" w:lineRule="auto"/>
+      <w:outlineLvl w:val="0"/>
+    </w:pPr>
+    <w:rPr>
+      <w:rFonts w:asciiTheme="majorHAnsi" w:eastAsiaTheme="majorEastAsia" w:hAnsiTheme="majorHAnsi" w:cstheme="majorBidi"/>
+      <w:b/>
+      <w:bCs/>
+      <w:color w:val="2E74B5" w:themeColor="accent1" w:themeShade="BF"/>
+      <w:sz w:val="28"/>
+      <w:szCs w:val="28"/>
+    </w:rPr>
+  </w:style>
   <w:style w:type="character" w:default="1" w:styleId="Fontepargpadro">
     <w:name w:val="Default Paragraph Font"/>
     <w:uiPriority w:val="1"/>
@@ -7993,6 +7999,98 @@
         <w:insideV w:val="single" w:sz="4" w:space="0" w:color="auto"/>
       </w:tblBorders>
     </w:tblPr>
+  </w:style>
+  <w:style w:type="paragraph" w:styleId="Textodenotaderodap">
+    <w:name w:val="footnote text"/>
+    <w:basedOn w:val="Normal"/>
+    <w:link w:val="TextodenotaderodapChar"/>
+    <w:uiPriority w:val="99"/>
+    <w:semiHidden/>
+    <w:unhideWhenUsed/>
+    <w:rsid w:val="0056244C"/>
+  </w:style>
+  <w:style w:type="character" w:customStyle="1" w:styleId="TextodenotaderodapChar">
+    <w:name w:val="Texto de nota de rodapé Char"/>
+    <w:basedOn w:val="Fontepargpadro"/>
+    <w:link w:val="Textodenotaderodap"/>
+    <w:uiPriority w:val="99"/>
+    <w:semiHidden/>
+    <w:rsid w:val="0056244C"/>
+    <w:rPr>
+      <w:rFonts w:ascii="Times New Roman" w:eastAsia="Times New Roman" w:hAnsi="Times New Roman" w:cs="Times New Roman"/>
+      <w:sz w:val="20"/>
+      <w:szCs w:val="20"/>
+      <w:lang w:eastAsia="pt-BR"/>
+    </w:rPr>
+  </w:style>
+  <w:style w:type="character" w:styleId="Refdenotaderodap">
+    <w:name w:val="footnote reference"/>
+    <w:basedOn w:val="Fontepargpadro"/>
+    <w:uiPriority w:val="99"/>
+    <w:semiHidden/>
+    <w:unhideWhenUsed/>
+    <w:rsid w:val="0056244C"/>
+    <w:rPr>
+      <w:vertAlign w:val="superscript"/>
+    </w:rPr>
+  </w:style>
+  <w:style w:type="paragraph" w:styleId="Textodenotadefim">
+    <w:name w:val="endnote text"/>
+    <w:basedOn w:val="Normal"/>
+    <w:link w:val="TextodenotadefimChar"/>
+    <w:uiPriority w:val="99"/>
+    <w:semiHidden/>
+    <w:unhideWhenUsed/>
+    <w:rsid w:val="0056244C"/>
+  </w:style>
+  <w:style w:type="character" w:customStyle="1" w:styleId="TextodenotadefimChar">
+    <w:name w:val="Texto de nota de fim Char"/>
+    <w:basedOn w:val="Fontepargpadro"/>
+    <w:link w:val="Textodenotadefim"/>
+    <w:uiPriority w:val="99"/>
+    <w:semiHidden/>
+    <w:rsid w:val="0056244C"/>
+    <w:rPr>
+      <w:rFonts w:ascii="Times New Roman" w:eastAsia="Times New Roman" w:hAnsi="Times New Roman" w:cs="Times New Roman"/>
+      <w:sz w:val="20"/>
+      <w:szCs w:val="20"/>
+      <w:lang w:eastAsia="pt-BR"/>
+    </w:rPr>
+  </w:style>
+  <w:style w:type="character" w:styleId="Refdenotadefim">
+    <w:name w:val="endnote reference"/>
+    <w:basedOn w:val="Fontepargpadro"/>
+    <w:uiPriority w:val="99"/>
+    <w:semiHidden/>
+    <w:unhideWhenUsed/>
+    <w:rsid w:val="0056244C"/>
+    <w:rPr>
+      <w:vertAlign w:val="superscript"/>
+    </w:rPr>
+  </w:style>
+  <w:style w:type="character" w:customStyle="1" w:styleId="Ttulo1Char">
+    <w:name w:val="Título 1 Char"/>
+    <w:basedOn w:val="Fontepargpadro"/>
+    <w:link w:val="Ttulo1"/>
+    <w:uiPriority w:val="9"/>
+    <w:rsid w:val="0048513E"/>
+    <w:rPr>
+      <w:rFonts w:asciiTheme="majorHAnsi" w:eastAsiaTheme="majorEastAsia" w:hAnsiTheme="majorHAnsi" w:cstheme="majorBidi"/>
+      <w:b/>
+      <w:bCs/>
+      <w:color w:val="2E74B5" w:themeColor="accent1" w:themeShade="BF"/>
+      <w:sz w:val="28"/>
+      <w:szCs w:val="28"/>
+      <w:lang w:eastAsia="pt-BR"/>
+    </w:rPr>
+  </w:style>
+  <w:style w:type="paragraph" w:styleId="Bibliografia">
+    <w:name w:val="Bibliography"/>
+    <w:basedOn w:val="Normal"/>
+    <w:next w:val="Normal"/>
+    <w:uiPriority w:val="37"/>
+    <w:unhideWhenUsed/>
+    <w:rsid w:val="0048513E"/>
   </w:style>
 </w:styles>
 </file>
@@ -8196,10 +8294,12 @@
     <w:rsid w:val="004533A2"/>
     <w:rsid w:val="004A3D9D"/>
     <w:rsid w:val="004B192D"/>
+    <w:rsid w:val="00526869"/>
     <w:rsid w:val="005E77F2"/>
     <w:rsid w:val="00835F27"/>
     <w:rsid w:val="008F21D5"/>
     <w:rsid w:val="00935232"/>
+    <w:rsid w:val="00980266"/>
     <w:rsid w:val="00A22C79"/>
     <w:rsid w:val="00A626BE"/>
     <w:rsid w:val="00BF648C"/>
@@ -8973,11 +9073,34 @@
 </file>
 
 <file path=customXml/item1.xml><?xml version="1.0" encoding="utf-8"?>
-<b:Sources xmlns:b="http://schemas.openxmlformats.org/officeDocument/2006/bibliography" xmlns="http://schemas.openxmlformats.org/officeDocument/2006/bibliography" SelectedStyle="\APASixthEditionOfficeOnline.xsl" StyleName="APA" Version="6"/>
+<b:Sources xmlns:b="http://schemas.openxmlformats.org/officeDocument/2006/bibliography" xmlns="http://schemas.openxmlformats.org/officeDocument/2006/bibliography" SelectedStyle="/ABNT_NBR_2018.XSL" StyleName="ABNT NBR 6023:2018*" Version="10">
+  <b:Source>
+    <b:Tag>Val18</b:Tag>
+    <b:SourceType>JournalArticle</b:SourceType>
+    <b:Guid>{89855CCC-4D12-A747-8AF7-431D4A35210E}</b:Guid>
+    <b:Author>
+      <b:Author>
+        <b:NameList>
+          <b:Person>
+            <b:Last>Valentin Gazeau</b:Last>
+            <b:First>Cihan</b:First>
+            <b:Middle>Varol</b:Middle>
+          </b:Person>
+        </b:NameList>
+      </b:Author>
+    </b:Author>
+    <b:Title>Automatic Spoken Language Recognition with Neural Networks</b:Title>
+    <b:Publisher>International Journal of Information Technology and Computer Science (IJITCS)</b:Publisher>
+    <b:Year>2018</b:Year>
+    <b:JournalName>I.J. Information Technology and Computer Science</b:JournalName>
+    <b:Pages>11-17</b:Pages>
+    <b:RefOrder>1</b:RefOrder>
+  </b:Source>
+</b:Sources>
 </file>
 
 <file path=customXml/itemProps1.xml><?xml version="1.0" encoding="utf-8"?>
-<ds:datastoreItem xmlns:ds="http://schemas.openxmlformats.org/officeDocument/2006/customXml" ds:itemID="{FFBA1B98-820B-42B6-A0DE-A8BC9221CD51}">
+<ds:datastoreItem xmlns:ds="http://schemas.openxmlformats.org/officeDocument/2006/customXml" ds:itemID="{6D9FB7A6-04ED-A34F-8F47-2F7BFAC3B732}">
   <ds:schemaRefs>
     <ds:schemaRef ds:uri="http://schemas.openxmlformats.org/officeDocument/2006/bibliography"/>
   </ds:schemaRefs>

</xml_diff>